<commit_message>
add classified property and update ovs
</commit_message>
<xml_diff>
--- a/extension-definition-specifications/identity-contact-information/Identity Contact Information.docx
+++ b/extension-definition-specifications/identity-contact-information/Identity Contact Information.docx
@@ -1949,6 +1949,179 @@
             <w:pPr>
               <w:rPr>
                 <w:rFonts w:ascii="Arial" w:eastAsia="Arial" w:hAnsi="Arial" w:cs="Arial"/>
+                <w:b/>
+                <w:sz w:val="20"/>
+                <w:szCs w:val="20"/>
+              </w:rPr>
+            </w:pPr>
+            <w:r>
+              <w:rPr>
+                <w:rFonts w:ascii="Arial" w:eastAsia="Arial" w:hAnsi="Arial" w:cs="Arial"/>
+                <w:b/>
+                <w:sz w:val="20"/>
+                <w:szCs w:val="20"/>
+              </w:rPr>
+              <w:t>c</w:t>
+            </w:r>
+            <w:r>
+              <w:rPr>
+                <w:rFonts w:ascii="Arial" w:eastAsia="Arial" w:hAnsi="Arial" w:cs="Arial"/>
+                <w:b/>
+                <w:sz w:val="20"/>
+                <w:szCs w:val="20"/>
+              </w:rPr>
+              <w:t>lassified</w:t>
+            </w:r>
+            <w:r>
+              <w:rPr>
+                <w:rFonts w:ascii="Arial" w:eastAsia="Arial" w:hAnsi="Arial" w:cs="Arial"/>
+                <w:b/>
+                <w:sz w:val="20"/>
+                <w:szCs w:val="20"/>
+              </w:rPr>
+              <w:t xml:space="preserve"> </w:t>
+            </w:r>
+            <w:r>
+              <w:rPr>
+                <w:rFonts w:ascii="Arial" w:eastAsia="Arial" w:hAnsi="Arial" w:cs="Arial"/>
+                <w:sz w:val="20"/>
+                <w:szCs w:val="20"/>
+              </w:rPr>
+              <w:t>(optional)</w:t>
+            </w:r>
+          </w:p>
+        </w:tc>
+        <w:tc>
+          <w:tcPr>
+            <w:tcW w:w="2040" w:type="dxa"/>
+            <w:shd w:val="clear" w:color="auto" w:fill="auto"/>
+            <w:tcMar>
+              <w:top w:w="100" w:type="dxa"/>
+              <w:left w:w="100" w:type="dxa"/>
+              <w:bottom w:w="100" w:type="dxa"/>
+              <w:right w:w="100" w:type="dxa"/>
+            </w:tcMar>
+          </w:tcPr>
+          <w:p>
+            <w:pPr>
+              <w:rPr>
+                <w:rFonts w:ascii="Consolas" w:eastAsia="Consolas" w:hAnsi="Consolas" w:cs="Consolas"/>
+                <w:color w:val="C7254E"/>
+                <w:sz w:val="20"/>
+                <w:szCs w:val="20"/>
+                <w:shd w:val="clear" w:color="auto" w:fill="F9F2F4"/>
+              </w:rPr>
+            </w:pPr>
+            <w:proofErr w:type="spellStart"/>
+            <w:r>
+              <w:rPr>
+                <w:rFonts w:ascii="Consolas" w:eastAsia="Consolas" w:hAnsi="Consolas" w:cs="Consolas"/>
+                <w:color w:val="C7254E"/>
+                <w:sz w:val="20"/>
+                <w:szCs w:val="20"/>
+                <w:shd w:val="clear" w:color="auto" w:fill="F9F2F4"/>
+              </w:rPr>
+              <w:t>boolean</w:t>
+            </w:r>
+            <w:proofErr w:type="spellEnd"/>
+          </w:p>
+        </w:tc>
+        <w:tc>
+          <w:tcPr>
+            <w:tcW w:w="4200" w:type="dxa"/>
+            <w:shd w:val="clear" w:color="auto" w:fill="auto"/>
+            <w:tcMar>
+              <w:top w:w="100" w:type="dxa"/>
+              <w:left w:w="100" w:type="dxa"/>
+              <w:bottom w:w="100" w:type="dxa"/>
+              <w:right w:w="100" w:type="dxa"/>
+            </w:tcMar>
+          </w:tcPr>
+          <w:p>
+            <w:pPr>
+              <w:rPr>
+                <w:rFonts w:ascii="Arial" w:eastAsia="Arial" w:hAnsi="Arial" w:cs="Arial"/>
+                <w:sz w:val="20"/>
+                <w:szCs w:val="20"/>
+              </w:rPr>
+            </w:pPr>
+            <w:r>
+              <w:rPr>
+                <w:rFonts w:ascii="Arial" w:eastAsia="Arial" w:hAnsi="Arial" w:cs="Arial"/>
+                <w:sz w:val="20"/>
+                <w:szCs w:val="20"/>
+              </w:rPr>
+              <w:t>C</w:t>
+            </w:r>
+            <w:r>
+              <w:rPr>
+                <w:rFonts w:ascii="Arial" w:eastAsia="Arial" w:hAnsi="Arial" w:cs="Arial"/>
+                <w:sz w:val="20"/>
+                <w:szCs w:val="20"/>
+              </w:rPr>
+              <w:t>an be used to reach the i</w:t>
+            </w:r>
+            <w:r>
+              <w:rPr>
+                <w:rFonts w:ascii="Arial" w:eastAsia="Arial" w:hAnsi="Arial" w:cs="Arial"/>
+                <w:sz w:val="20"/>
+                <w:szCs w:val="20"/>
+              </w:rPr>
+              <w:t>dentity</w:t>
+            </w:r>
+            <w:r>
+              <w:rPr>
+                <w:rFonts w:ascii="Arial" w:eastAsia="Arial" w:hAnsi="Arial" w:cs="Arial"/>
+                <w:sz w:val="20"/>
+                <w:szCs w:val="20"/>
+              </w:rPr>
+              <w:t xml:space="preserve"> on a classified </w:t>
+            </w:r>
+            <w:r>
+              <w:rPr>
+                <w:rFonts w:ascii="Arial" w:eastAsia="Arial" w:hAnsi="Arial" w:cs="Arial"/>
+                <w:sz w:val="20"/>
+                <w:szCs w:val="20"/>
+              </w:rPr>
+              <w:t xml:space="preserve">phone.  The default is </w:t>
+            </w:r>
+            <w:r>
+              <w:rPr>
+                <w:rFonts w:ascii="Consolas" w:eastAsia="Consolas" w:hAnsi="Consolas" w:cs="Consolas"/>
+                <w:color w:val="073763"/>
+                <w:sz w:val="20"/>
+                <w:szCs w:val="20"/>
+                <w:shd w:val="clear" w:color="auto" w:fill="CFE2F3"/>
+              </w:rPr>
+              <w:t>false</w:t>
+            </w:r>
+            <w:r>
+              <w:rPr>
+                <w:rFonts w:ascii="Arial" w:eastAsia="Arial" w:hAnsi="Arial" w:cs="Arial"/>
+                <w:sz w:val="20"/>
+                <w:szCs w:val="20"/>
+              </w:rPr>
+              <w:t>.</w:t>
+            </w:r>
+          </w:p>
+        </w:tc>
+      </w:tr>
+      <w:tr>
+        <w:tc>
+          <w:tcPr>
+            <w:tcW w:w="3120" w:type="dxa"/>
+            <w:shd w:val="clear" w:color="auto" w:fill="auto"/>
+            <w:tcMar>
+              <w:top w:w="100" w:type="dxa"/>
+              <w:left w:w="100" w:type="dxa"/>
+              <w:bottom w:w="100" w:type="dxa"/>
+              <w:right w:w="100" w:type="dxa"/>
+            </w:tcMar>
+          </w:tcPr>
+          <w:p>
+            <w:pPr>
+              <w:rPr>
+                <w:rFonts w:ascii="Arial" w:eastAsia="Arial" w:hAnsi="Arial" w:cs="Arial"/>
                 <w:sz w:val="20"/>
                 <w:szCs w:val="20"/>
               </w:rPr>
@@ -2499,6 +2672,179 @@
                 <w:szCs w:val="20"/>
               </w:rPr>
               <w:t>An additional description for the email and its purpose.</w:t>
+            </w:r>
+          </w:p>
+        </w:tc>
+      </w:tr>
+      <w:tr>
+        <w:tc>
+          <w:tcPr>
+            <w:tcW w:w="3120" w:type="dxa"/>
+            <w:shd w:val="clear" w:color="auto" w:fill="auto"/>
+            <w:tcMar>
+              <w:top w:w="100" w:type="dxa"/>
+              <w:left w:w="100" w:type="dxa"/>
+              <w:bottom w:w="100" w:type="dxa"/>
+              <w:right w:w="100" w:type="dxa"/>
+            </w:tcMar>
+          </w:tcPr>
+          <w:p>
+            <w:pPr>
+              <w:rPr>
+                <w:rFonts w:ascii="Arial" w:eastAsia="Arial" w:hAnsi="Arial" w:cs="Arial"/>
+                <w:b/>
+                <w:sz w:val="20"/>
+                <w:szCs w:val="20"/>
+              </w:rPr>
+            </w:pPr>
+            <w:r>
+              <w:rPr>
+                <w:rFonts w:ascii="Arial" w:eastAsia="Arial" w:hAnsi="Arial" w:cs="Arial"/>
+                <w:b/>
+                <w:sz w:val="20"/>
+                <w:szCs w:val="20"/>
+              </w:rPr>
+              <w:t>cl</w:t>
+            </w:r>
+            <w:r>
+              <w:rPr>
+                <w:rFonts w:ascii="Arial" w:eastAsia="Arial" w:hAnsi="Arial" w:cs="Arial"/>
+                <w:b/>
+                <w:sz w:val="20"/>
+                <w:szCs w:val="20"/>
+              </w:rPr>
+              <w:t>assified</w:t>
+            </w:r>
+            <w:r>
+              <w:rPr>
+                <w:rFonts w:ascii="Arial" w:eastAsia="Arial" w:hAnsi="Arial" w:cs="Arial"/>
+                <w:b/>
+                <w:sz w:val="20"/>
+                <w:szCs w:val="20"/>
+              </w:rPr>
+              <w:t xml:space="preserve"> </w:t>
+            </w:r>
+            <w:r>
+              <w:rPr>
+                <w:rFonts w:ascii="Arial" w:eastAsia="Arial" w:hAnsi="Arial" w:cs="Arial"/>
+                <w:sz w:val="20"/>
+                <w:szCs w:val="20"/>
+              </w:rPr>
+              <w:t>(optional)</w:t>
+            </w:r>
+          </w:p>
+        </w:tc>
+        <w:tc>
+          <w:tcPr>
+            <w:tcW w:w="2040" w:type="dxa"/>
+            <w:shd w:val="clear" w:color="auto" w:fill="auto"/>
+            <w:tcMar>
+              <w:top w:w="100" w:type="dxa"/>
+              <w:left w:w="100" w:type="dxa"/>
+              <w:bottom w:w="100" w:type="dxa"/>
+              <w:right w:w="100" w:type="dxa"/>
+            </w:tcMar>
+          </w:tcPr>
+          <w:p>
+            <w:pPr>
+              <w:rPr>
+                <w:rFonts w:ascii="Consolas" w:eastAsia="Consolas" w:hAnsi="Consolas" w:cs="Consolas"/>
+                <w:color w:val="C7254E"/>
+                <w:sz w:val="20"/>
+                <w:szCs w:val="20"/>
+                <w:shd w:val="clear" w:color="auto" w:fill="F9F2F4"/>
+              </w:rPr>
+            </w:pPr>
+            <w:proofErr w:type="spellStart"/>
+            <w:r>
+              <w:rPr>
+                <w:rFonts w:ascii="Consolas" w:eastAsia="Consolas" w:hAnsi="Consolas" w:cs="Consolas"/>
+                <w:color w:val="C7254E"/>
+                <w:sz w:val="20"/>
+                <w:szCs w:val="20"/>
+                <w:shd w:val="clear" w:color="auto" w:fill="F9F2F4"/>
+              </w:rPr>
+              <w:t>boolean</w:t>
+            </w:r>
+            <w:proofErr w:type="spellEnd"/>
+          </w:p>
+        </w:tc>
+        <w:tc>
+          <w:tcPr>
+            <w:tcW w:w="4200" w:type="dxa"/>
+            <w:shd w:val="clear" w:color="auto" w:fill="auto"/>
+            <w:tcMar>
+              <w:top w:w="100" w:type="dxa"/>
+              <w:left w:w="100" w:type="dxa"/>
+              <w:bottom w:w="100" w:type="dxa"/>
+              <w:right w:w="100" w:type="dxa"/>
+            </w:tcMar>
+          </w:tcPr>
+          <w:p>
+            <w:pPr>
+              <w:rPr>
+                <w:rFonts w:ascii="Arial" w:eastAsia="Arial" w:hAnsi="Arial" w:cs="Arial"/>
+                <w:sz w:val="20"/>
+                <w:szCs w:val="20"/>
+              </w:rPr>
+            </w:pPr>
+            <w:r>
+              <w:rPr>
+                <w:rFonts w:ascii="Arial" w:eastAsia="Arial" w:hAnsi="Arial" w:cs="Arial"/>
+                <w:sz w:val="20"/>
+                <w:szCs w:val="20"/>
+              </w:rPr>
+              <w:t>C</w:t>
+            </w:r>
+            <w:r>
+              <w:rPr>
+                <w:rFonts w:ascii="Arial" w:eastAsia="Arial" w:hAnsi="Arial" w:cs="Arial"/>
+                <w:sz w:val="20"/>
+                <w:szCs w:val="20"/>
+              </w:rPr>
+              <w:t xml:space="preserve">an be used to reach the </w:t>
+            </w:r>
+            <w:r>
+              <w:rPr>
+                <w:rFonts w:ascii="Arial" w:eastAsia="Arial" w:hAnsi="Arial" w:cs="Arial"/>
+                <w:sz w:val="20"/>
+                <w:szCs w:val="20"/>
+              </w:rPr>
+              <w:t>i</w:t>
+            </w:r>
+            <w:r>
+              <w:rPr>
+                <w:rFonts w:ascii="Arial" w:eastAsia="Arial" w:hAnsi="Arial" w:cs="Arial"/>
+                <w:sz w:val="20"/>
+                <w:szCs w:val="20"/>
+              </w:rPr>
+              <w:t xml:space="preserve">dentity </w:t>
+            </w:r>
+            <w:r>
+              <w:rPr>
+                <w:rFonts w:ascii="Arial" w:eastAsia="Arial" w:hAnsi="Arial" w:cs="Arial"/>
+                <w:sz w:val="20"/>
+                <w:szCs w:val="20"/>
+              </w:rPr>
+              <w:t xml:space="preserve">on a classified network.  The default is </w:t>
+            </w:r>
+            <w:r>
+              <w:rPr>
+                <w:rFonts w:ascii="Consolas" w:eastAsia="Consolas" w:hAnsi="Consolas" w:cs="Consolas"/>
+                <w:color w:val="073763"/>
+                <w:sz w:val="20"/>
+                <w:szCs w:val="20"/>
+                <w:shd w:val="clear" w:color="auto" w:fill="CFE2F3"/>
+              </w:rPr>
+              <w:t>false</w:t>
+            </w:r>
+            <w:r>
+              <w:rPr>
+                <w:rFonts w:ascii="Arial" w:eastAsia="Arial" w:hAnsi="Arial" w:cs="Arial"/>
+                <w:sz w:val="20"/>
+                <w:szCs w:val="20"/>
+              </w:rPr>
+              <w:t>.</w:t>
             </w:r>
           </w:p>
         </w:tc>
@@ -3118,6 +3464,171 @@
             <w:pPr>
               <w:rPr>
                 <w:rFonts w:ascii="Arial" w:eastAsia="Arial" w:hAnsi="Arial" w:cs="Arial"/>
+                <w:b/>
+                <w:sz w:val="20"/>
+                <w:szCs w:val="20"/>
+              </w:rPr>
+            </w:pPr>
+            <w:r>
+              <w:rPr>
+                <w:rFonts w:ascii="Arial" w:eastAsia="Arial" w:hAnsi="Arial" w:cs="Arial"/>
+                <w:b/>
+                <w:sz w:val="20"/>
+                <w:szCs w:val="20"/>
+              </w:rPr>
+              <w:t>c</w:t>
+            </w:r>
+            <w:r>
+              <w:rPr>
+                <w:rFonts w:ascii="Arial" w:eastAsia="Arial" w:hAnsi="Arial" w:cs="Arial"/>
+                <w:b/>
+                <w:sz w:val="20"/>
+                <w:szCs w:val="20"/>
+              </w:rPr>
+              <w:t>lassified</w:t>
+            </w:r>
+            <w:r>
+              <w:rPr>
+                <w:rFonts w:ascii="Arial" w:eastAsia="Arial" w:hAnsi="Arial" w:cs="Arial"/>
+                <w:b/>
+                <w:sz w:val="20"/>
+                <w:szCs w:val="20"/>
+              </w:rPr>
+              <w:t xml:space="preserve"> </w:t>
+            </w:r>
+            <w:r>
+              <w:rPr>
+                <w:rFonts w:ascii="Arial" w:eastAsia="Arial" w:hAnsi="Arial" w:cs="Arial"/>
+                <w:sz w:val="20"/>
+                <w:szCs w:val="20"/>
+              </w:rPr>
+              <w:t>(optional)</w:t>
+            </w:r>
+          </w:p>
+        </w:tc>
+        <w:tc>
+          <w:tcPr>
+            <w:tcW w:w="2040" w:type="dxa"/>
+            <w:shd w:val="clear" w:color="auto" w:fill="auto"/>
+            <w:tcMar>
+              <w:top w:w="100" w:type="dxa"/>
+              <w:left w:w="100" w:type="dxa"/>
+              <w:bottom w:w="100" w:type="dxa"/>
+              <w:right w:w="100" w:type="dxa"/>
+            </w:tcMar>
+          </w:tcPr>
+          <w:p>
+            <w:pPr>
+              <w:rPr>
+                <w:rFonts w:ascii="Consolas" w:eastAsia="Consolas" w:hAnsi="Consolas" w:cs="Consolas"/>
+                <w:color w:val="C7254E"/>
+                <w:sz w:val="20"/>
+                <w:szCs w:val="20"/>
+                <w:shd w:val="clear" w:color="auto" w:fill="F9F2F4"/>
+              </w:rPr>
+            </w:pPr>
+            <w:proofErr w:type="spellStart"/>
+            <w:r>
+              <w:rPr>
+                <w:rFonts w:ascii="Consolas" w:eastAsia="Consolas" w:hAnsi="Consolas" w:cs="Consolas"/>
+                <w:color w:val="C7254E"/>
+                <w:sz w:val="20"/>
+                <w:szCs w:val="20"/>
+                <w:shd w:val="clear" w:color="auto" w:fill="F9F2F4"/>
+              </w:rPr>
+              <w:t>boolean</w:t>
+            </w:r>
+            <w:proofErr w:type="spellEnd"/>
+          </w:p>
+        </w:tc>
+        <w:tc>
+          <w:tcPr>
+            <w:tcW w:w="4200" w:type="dxa"/>
+            <w:shd w:val="clear" w:color="auto" w:fill="auto"/>
+            <w:tcMar>
+              <w:top w:w="100" w:type="dxa"/>
+              <w:left w:w="100" w:type="dxa"/>
+              <w:bottom w:w="100" w:type="dxa"/>
+              <w:right w:w="100" w:type="dxa"/>
+            </w:tcMar>
+          </w:tcPr>
+          <w:p>
+            <w:pPr>
+              <w:rPr>
+                <w:rFonts w:ascii="Arial" w:eastAsia="Arial" w:hAnsi="Arial" w:cs="Arial"/>
+                <w:sz w:val="20"/>
+                <w:szCs w:val="20"/>
+              </w:rPr>
+            </w:pPr>
+            <w:r>
+              <w:rPr>
+                <w:rFonts w:ascii="Arial" w:eastAsia="Arial" w:hAnsi="Arial" w:cs="Arial"/>
+                <w:sz w:val="20"/>
+                <w:szCs w:val="20"/>
+              </w:rPr>
+              <w:t>C</w:t>
+            </w:r>
+            <w:r>
+              <w:rPr>
+                <w:rFonts w:ascii="Arial" w:eastAsia="Arial" w:hAnsi="Arial" w:cs="Arial"/>
+                <w:sz w:val="20"/>
+                <w:szCs w:val="20"/>
+              </w:rPr>
+              <w:t xml:space="preserve">an be used to reach the </w:t>
+            </w:r>
+            <w:r>
+              <w:rPr>
+                <w:rFonts w:ascii="Arial" w:eastAsia="Arial" w:hAnsi="Arial" w:cs="Arial"/>
+                <w:sz w:val="20"/>
+                <w:szCs w:val="20"/>
+              </w:rPr>
+              <w:t>identity</w:t>
+            </w:r>
+            <w:r>
+              <w:rPr>
+                <w:rFonts w:ascii="Arial" w:eastAsia="Arial" w:hAnsi="Arial" w:cs="Arial"/>
+                <w:sz w:val="20"/>
+                <w:szCs w:val="20"/>
+              </w:rPr>
+              <w:t xml:space="preserve"> on a classified network.  The default is </w:t>
+            </w:r>
+            <w:r>
+              <w:rPr>
+                <w:rFonts w:ascii="Consolas" w:eastAsia="Consolas" w:hAnsi="Consolas" w:cs="Consolas"/>
+                <w:color w:val="073763"/>
+                <w:sz w:val="20"/>
+                <w:szCs w:val="20"/>
+                <w:shd w:val="clear" w:color="auto" w:fill="CFE2F3"/>
+              </w:rPr>
+              <w:t>false</w:t>
+            </w:r>
+            <w:r>
+              <w:rPr>
+                <w:rFonts w:ascii="Arial" w:eastAsia="Arial" w:hAnsi="Arial" w:cs="Arial"/>
+                <w:sz w:val="20"/>
+                <w:szCs w:val="20"/>
+              </w:rPr>
+              <w:t>.</w:t>
+            </w:r>
+          </w:p>
+        </w:tc>
+      </w:tr>
+      <w:tr>
+        <w:tc>
+          <w:tcPr>
+            <w:tcW w:w="3120" w:type="dxa"/>
+            <w:shd w:val="clear" w:color="auto" w:fill="auto"/>
+            <w:tcMar>
+              <w:top w:w="100" w:type="dxa"/>
+              <w:left w:w="100" w:type="dxa"/>
+              <w:bottom w:w="100" w:type="dxa"/>
+              <w:right w:w="100" w:type="dxa"/>
+            </w:tcMar>
+          </w:tcPr>
+          <w:p>
+            <w:pPr>
+              <w:rPr>
+                <w:rFonts w:ascii="Arial" w:eastAsia="Arial" w:hAnsi="Arial" w:cs="Arial"/>
                 <w:sz w:val="20"/>
                 <w:szCs w:val="20"/>
               </w:rPr>
@@ -3521,21 +4032,7 @@
       <w:bookmarkStart w:id="20" w:name="_uu9mbhe08ffm" w:colFirst="0" w:colLast="0"/>
       <w:bookmarkEnd w:id="20"/>
       <w:r>
-        <w:t>2.1 </w:t>
-      </w:r>
-      <w:commentRangeStart w:id="21"/>
-      <w:r>
-        <w:t>Contact Number Type Vocabulary</w:t>
-      </w:r>
-      <w:commentRangeEnd w:id="21"/>
-      <w:r>
-        <w:rPr>
-          <w:rStyle w:val="CommentReference"/>
-          <w:rFonts w:ascii="Times New Roman" w:eastAsia="Times New Roman" w:hAnsi="Times New Roman" w:cs="Times New Roman"/>
-          <w:b w:val="0"/>
-          <w:color w:val="auto"/>
-        </w:rPr>
-        <w:commentReference w:id="21"/>
+        <w:t>2.1 Contact Number Type Vocabulary</w:t>
       </w:r>
     </w:p>
     <w:p>
@@ -3672,7 +4169,6 @@
                 <w:shd w:val="clear" w:color="auto" w:fill="CFE2F3"/>
               </w:rPr>
             </w:pPr>
-            <w:proofErr w:type="gramStart"/>
             <w:r>
               <w:rPr>
                 <w:rFonts w:ascii="Consolas" w:eastAsia="Consolas" w:hAnsi="Consolas" w:cs="Consolas"/>
@@ -3681,9 +4177,8 @@
                 <w:szCs w:val="20"/>
                 <w:shd w:val="clear" w:color="auto" w:fill="CFE2F3"/>
               </w:rPr>
-              <w:t>classified-phone</w:t>
-            </w:r>
-            <w:proofErr w:type="gramEnd"/>
+              <w:t>personal-landline-phone</w:t>
+            </w:r>
           </w:p>
         </w:tc>
         <w:tc>
@@ -3705,21 +4200,53 @@
                 <w:szCs w:val="20"/>
               </w:rPr>
             </w:pPr>
-            <w:commentRangeStart w:id="22"/>
-            <w:r>
-              <w:rPr>
-                <w:rFonts w:ascii="Arial" w:eastAsia="Arial" w:hAnsi="Arial" w:cs="Arial"/>
-                <w:sz w:val="20"/>
-                <w:szCs w:val="20"/>
-              </w:rPr>
-              <w:t>A work email address that can be used to reach the individual on a classified network.</w:t>
-            </w:r>
-            <w:commentRangeEnd w:id="22"/>
-            <w:r>
-              <w:rPr>
-                <w:rStyle w:val="CommentReference"/>
-              </w:rPr>
-              <w:commentReference w:id="22"/>
+            <w:r>
+              <w:rPr>
+                <w:rFonts w:ascii="Arial" w:eastAsia="Arial" w:hAnsi="Arial" w:cs="Arial"/>
+                <w:sz w:val="20"/>
+                <w:szCs w:val="20"/>
+              </w:rPr>
+              <w:t xml:space="preserve">A </w:t>
+            </w:r>
+            <w:r>
+              <w:rPr>
+                <w:rFonts w:ascii="Arial" w:eastAsia="Arial" w:hAnsi="Arial" w:cs="Arial"/>
+                <w:sz w:val="20"/>
+                <w:szCs w:val="20"/>
+              </w:rPr>
+              <w:t>personal landline</w:t>
+            </w:r>
+            <w:r>
+              <w:rPr>
+                <w:rFonts w:ascii="Arial" w:eastAsia="Arial" w:hAnsi="Arial" w:cs="Arial"/>
+                <w:sz w:val="20"/>
+                <w:szCs w:val="20"/>
+              </w:rPr>
+              <w:t xml:space="preserve"> </w:t>
+            </w:r>
+            <w:r>
+              <w:rPr>
+                <w:rFonts w:ascii="Arial" w:eastAsia="Arial" w:hAnsi="Arial" w:cs="Arial"/>
+                <w:sz w:val="20"/>
+                <w:szCs w:val="20"/>
+              </w:rPr>
+              <w:t>phone</w:t>
+            </w:r>
+            <w:r>
+              <w:rPr>
+                <w:rFonts w:ascii="Arial" w:eastAsia="Arial" w:hAnsi="Arial" w:cs="Arial"/>
+                <w:sz w:val="20"/>
+                <w:szCs w:val="20"/>
+              </w:rPr>
+              <w:t xml:space="preserve"> </w:t>
+            </w:r>
+            <w:r>
+              <w:rPr>
+                <w:rFonts w:ascii="Arial" w:eastAsia="Arial" w:hAnsi="Arial" w:cs="Arial"/>
+                <w:sz w:val="20"/>
+                <w:szCs w:val="20"/>
+              </w:rPr>
+              <w:t>number</w:t>
             </w:r>
           </w:p>
         </w:tc>
@@ -3740,13 +4267,20 @@
             <w:pPr>
               <w:rPr>
                 <w:rFonts w:ascii="Consolas" w:eastAsia="Consolas" w:hAnsi="Consolas" w:cs="Consolas"/>
+                <w:sz w:val="20"/>
+                <w:szCs w:val="20"/>
+              </w:rPr>
+            </w:pPr>
+            <w:r>
+              <w:rPr>
+                <w:rFonts w:ascii="Consolas" w:eastAsia="Consolas" w:hAnsi="Consolas" w:cs="Consolas"/>
                 <w:color w:val="073763"/>
                 <w:sz w:val="20"/>
                 <w:szCs w:val="20"/>
                 <w:shd w:val="clear" w:color="auto" w:fill="CFE2F3"/>
               </w:rPr>
-            </w:pPr>
-            <w:proofErr w:type="gramStart"/>
+              <w:t>personal-mobile</w:t>
+            </w:r>
             <w:r>
               <w:rPr>
                 <w:rFonts w:ascii="Consolas" w:eastAsia="Consolas" w:hAnsi="Consolas" w:cs="Consolas"/>
@@ -3755,9 +4289,8 @@
                 <w:szCs w:val="20"/>
                 <w:shd w:val="clear" w:color="auto" w:fill="CFE2F3"/>
               </w:rPr>
-              <w:t>personal-fax</w:t>
-            </w:r>
-            <w:proofErr w:type="gramEnd"/>
+              <w:t>-phone</w:t>
+            </w:r>
           </w:p>
         </w:tc>
         <w:tc>
@@ -3785,7 +4318,23 @@
                 <w:sz w:val="20"/>
                 <w:szCs w:val="20"/>
               </w:rPr>
-              <w:t>A personal fax number</w:t>
+              <w:t xml:space="preserve">A personal </w:t>
+            </w:r>
+            <w:r>
+              <w:rPr>
+                <w:rFonts w:ascii="Arial" w:eastAsia="Arial" w:hAnsi="Arial" w:cs="Arial"/>
+                <w:sz w:val="20"/>
+                <w:szCs w:val="20"/>
+              </w:rPr>
+              <w:t>mobile phone number</w:t>
+            </w:r>
+            <w:r>
+              <w:rPr>
+                <w:rFonts w:ascii="Arial" w:eastAsia="Arial" w:hAnsi="Arial" w:cs="Arial"/>
+                <w:sz w:val="20"/>
+                <w:szCs w:val="20"/>
+              </w:rPr>
+              <w:t>.</w:t>
             </w:r>
           </w:p>
         </w:tc>
@@ -3806,8 +4355,10 @@
             <w:pPr>
               <w:rPr>
                 <w:rFonts w:ascii="Consolas" w:eastAsia="Consolas" w:hAnsi="Consolas" w:cs="Consolas"/>
-                <w:sz w:val="20"/>
-                <w:szCs w:val="20"/>
+                <w:color w:val="073763"/>
+                <w:sz w:val="20"/>
+                <w:szCs w:val="20"/>
+                <w:shd w:val="clear" w:color="auto" w:fill="CFE2F3"/>
               </w:rPr>
             </w:pPr>
             <w:proofErr w:type="gramStart"/>
@@ -3819,7 +4370,7 @@
                 <w:szCs w:val="20"/>
                 <w:shd w:val="clear" w:color="auto" w:fill="CFE2F3"/>
               </w:rPr>
-              <w:t>personal-phone</w:t>
+              <w:t>personal-fax</w:t>
             </w:r>
             <w:proofErr w:type="gramEnd"/>
           </w:p>
@@ -3849,7 +4400,7 @@
                 <w:sz w:val="20"/>
                 <w:szCs w:val="20"/>
               </w:rPr>
-              <w:t>A personal email address.</w:t>
+              <w:t>A personal fax number</w:t>
             </w:r>
           </w:p>
         </w:tc>
@@ -3876,7 +4427,6 @@
                 <w:shd w:val="clear" w:color="auto" w:fill="CFE2F3"/>
               </w:rPr>
             </w:pPr>
-            <w:proofErr w:type="gramStart"/>
             <w:r>
               <w:rPr>
                 <w:rFonts w:ascii="Consolas" w:eastAsia="Consolas" w:hAnsi="Consolas" w:cs="Consolas"/>
@@ -3885,9 +4435,8 @@
                 <w:szCs w:val="20"/>
                 <w:shd w:val="clear" w:color="auto" w:fill="CFE2F3"/>
               </w:rPr>
-              <w:t>unclassified-phone</w:t>
-            </w:r>
-            <w:proofErr w:type="gramEnd"/>
+              <w:t>work-phone</w:t>
+            </w:r>
           </w:p>
         </w:tc>
         <w:tc>
@@ -3915,71 +4464,7 @@
                 <w:sz w:val="20"/>
                 <w:szCs w:val="20"/>
               </w:rPr>
-              <w:t>A work email address that can be used to reach the individual on an unclassified network.</w:t>
-            </w:r>
-          </w:p>
-        </w:tc>
-      </w:tr>
-      <w:tr>
-        <w:tc>
-          <w:tcPr>
-            <w:tcW w:w="3375" w:type="dxa"/>
-            <w:shd w:val="clear" w:color="auto" w:fill="auto"/>
-            <w:tcMar>
-              <w:top w:w="100" w:type="dxa"/>
-              <w:left w:w="100" w:type="dxa"/>
-              <w:bottom w:w="100" w:type="dxa"/>
-              <w:right w:w="100" w:type="dxa"/>
-            </w:tcMar>
-          </w:tcPr>
-          <w:p>
-            <w:pPr>
-              <w:rPr>
-                <w:rFonts w:ascii="Consolas" w:eastAsia="Consolas" w:hAnsi="Consolas" w:cs="Consolas"/>
-                <w:color w:val="073763"/>
-                <w:sz w:val="20"/>
-                <w:szCs w:val="20"/>
-                <w:shd w:val="clear" w:color="auto" w:fill="CFE2F3"/>
-              </w:rPr>
-            </w:pPr>
-            <w:r>
-              <w:rPr>
-                <w:rFonts w:ascii="Consolas" w:eastAsia="Consolas" w:hAnsi="Consolas" w:cs="Consolas"/>
-                <w:color w:val="073763"/>
-                <w:sz w:val="20"/>
-                <w:szCs w:val="20"/>
-                <w:shd w:val="clear" w:color="auto" w:fill="CFE2F3"/>
-              </w:rPr>
-              <w:t>work-phone</w:t>
-            </w:r>
-          </w:p>
-        </w:tc>
-        <w:tc>
-          <w:tcPr>
-            <w:tcW w:w="5985" w:type="dxa"/>
-            <w:shd w:val="clear" w:color="auto" w:fill="auto"/>
-            <w:tcMar>
-              <w:top w:w="100" w:type="dxa"/>
-              <w:left w:w="100" w:type="dxa"/>
-              <w:bottom w:w="100" w:type="dxa"/>
-              <w:right w:w="100" w:type="dxa"/>
-            </w:tcMar>
-          </w:tcPr>
-          <w:p>
-            <w:pPr>
-              <w:rPr>
-                <w:rFonts w:ascii="Arial" w:eastAsia="Arial" w:hAnsi="Arial" w:cs="Arial"/>
-                <w:sz w:val="20"/>
-                <w:szCs w:val="20"/>
-              </w:rPr>
-            </w:pPr>
-            <w:r>
-              <w:rPr>
-                <w:rFonts w:ascii="Arial" w:eastAsia="Arial" w:hAnsi="Arial" w:cs="Arial"/>
-                <w:sz w:val="20"/>
-                <w:szCs w:val="20"/>
-              </w:rPr>
-              <w:t>A work email address that can be used to reach the individual when no distinction is required between classified or unclassified systems.</w:t>
+              <w:t>A work phone number (landline or mobile)</w:t>
             </w:r>
           </w:p>
         </w:tc>
@@ -4053,15 +4538,15 @@
       <w:pPr>
         <w:pStyle w:val="Heading1"/>
       </w:pPr>
-      <w:bookmarkStart w:id="23" w:name="_t2vtmtgqk8r0" w:colFirst="0" w:colLast="0"/>
-      <w:bookmarkEnd w:id="23"/>
+      <w:bookmarkStart w:id="21" w:name="_t2vtmtgqk8r0" w:colFirst="0" w:colLast="0"/>
+      <w:bookmarkEnd w:id="21"/>
     </w:p>
     <w:p>
       <w:pPr>
         <w:pStyle w:val="Heading2"/>
       </w:pPr>
-      <w:bookmarkStart w:id="24" w:name="_di40linkx71b" w:colFirst="0" w:colLast="0"/>
-      <w:bookmarkEnd w:id="24"/>
+      <w:bookmarkStart w:id="22" w:name="_di40linkx71b" w:colFirst="0" w:colLast="0"/>
+      <w:bookmarkEnd w:id="22"/>
       <w:r>
         <w:t>2.2 Digital Contact Type Vocabulary</w:t>
       </w:r>
@@ -4208,7 +4693,7 @@
                 <w:szCs w:val="20"/>
                 <w:shd w:val="clear" w:color="auto" w:fill="CFE2F3"/>
               </w:rPr>
-              <w:t>classified</w:t>
+              <w:t>organizational</w:t>
             </w:r>
           </w:p>
         </w:tc>
@@ -4237,25 +4722,23 @@
                 <w:sz w:val="20"/>
                 <w:szCs w:val="20"/>
               </w:rPr>
-              <w:t>A work email address</w:t>
-            </w:r>
-            <w:ins w:id="25" w:author="Rich Piazza" w:date="2023-10-20T18:39:00Z">
-              <w:r>
-                <w:rPr>
-                  <w:rFonts w:ascii="Arial" w:eastAsia="Arial" w:hAnsi="Arial" w:cs="Arial"/>
-                  <w:sz w:val="20"/>
-                  <w:szCs w:val="20"/>
-                </w:rPr>
-                <w:t>/user-id</w:t>
-              </w:r>
-            </w:ins>
-            <w:r>
-              <w:rPr>
-                <w:rFonts w:ascii="Arial" w:eastAsia="Arial" w:hAnsi="Arial" w:cs="Arial"/>
-                <w:sz w:val="20"/>
-                <w:szCs w:val="20"/>
-              </w:rPr>
-              <w:t xml:space="preserve"> that can be used to reach the individual on a classified network.</w:t>
+              <w:t>A shared email address</w:t>
+            </w:r>
+            <w:r>
+              <w:rPr>
+                <w:rFonts w:ascii="Arial" w:eastAsia="Arial" w:hAnsi="Arial" w:cs="Arial"/>
+                <w:sz w:val="20"/>
+                <w:szCs w:val="20"/>
+              </w:rPr>
+              <w:t>/user-id</w:t>
+            </w:r>
+            <w:r>
+              <w:rPr>
+                <w:rFonts w:ascii="Arial" w:eastAsia="Arial" w:hAnsi="Arial" w:cs="Arial"/>
+                <w:sz w:val="20"/>
+                <w:szCs w:val="20"/>
+              </w:rPr>
+              <w:t xml:space="preserve"> for an organization.</w:t>
             </w:r>
           </w:p>
         </w:tc>
@@ -4276,21 +4759,19 @@
             <w:pPr>
               <w:rPr>
                 <w:rFonts w:ascii="Consolas" w:eastAsia="Consolas" w:hAnsi="Consolas" w:cs="Consolas"/>
+                <w:sz w:val="20"/>
+                <w:szCs w:val="20"/>
+              </w:rPr>
+            </w:pPr>
+            <w:r>
+              <w:rPr>
+                <w:rFonts w:ascii="Consolas" w:eastAsia="Consolas" w:hAnsi="Consolas" w:cs="Consolas"/>
                 <w:color w:val="073763"/>
                 <w:sz w:val="20"/>
                 <w:szCs w:val="20"/>
                 <w:shd w:val="clear" w:color="auto" w:fill="CFE2F3"/>
               </w:rPr>
-            </w:pPr>
-            <w:r>
-              <w:rPr>
-                <w:rFonts w:ascii="Consolas" w:eastAsia="Consolas" w:hAnsi="Consolas" w:cs="Consolas"/>
-                <w:color w:val="073763"/>
-                <w:sz w:val="20"/>
-                <w:szCs w:val="20"/>
-                <w:shd w:val="clear" w:color="auto" w:fill="CFE2F3"/>
-              </w:rPr>
-              <w:t>organizational</w:t>
+              <w:t>personal</w:t>
             </w:r>
           </w:p>
         </w:tc>
@@ -4319,25 +4800,23 @@
                 <w:sz w:val="20"/>
                 <w:szCs w:val="20"/>
               </w:rPr>
-              <w:t>A shared email address</w:t>
-            </w:r>
-            <w:ins w:id="26" w:author="Rich Piazza" w:date="2023-10-20T18:39:00Z">
-              <w:r>
-                <w:rPr>
-                  <w:rFonts w:ascii="Arial" w:eastAsia="Arial" w:hAnsi="Arial" w:cs="Arial"/>
-                  <w:sz w:val="20"/>
-                  <w:szCs w:val="20"/>
-                </w:rPr>
-                <w:t>/user-id</w:t>
-              </w:r>
-            </w:ins>
-            <w:r>
-              <w:rPr>
-                <w:rFonts w:ascii="Arial" w:eastAsia="Arial" w:hAnsi="Arial" w:cs="Arial"/>
-                <w:sz w:val="20"/>
-                <w:szCs w:val="20"/>
-              </w:rPr>
-              <w:t xml:space="preserve"> for an organization.</w:t>
+              <w:t>A personal email address</w:t>
+            </w:r>
+            <w:r>
+              <w:rPr>
+                <w:rFonts w:ascii="Arial" w:eastAsia="Arial" w:hAnsi="Arial" w:cs="Arial"/>
+                <w:sz w:val="20"/>
+                <w:szCs w:val="20"/>
+              </w:rPr>
+              <w:t>/user-id</w:t>
+            </w:r>
+            <w:r>
+              <w:rPr>
+                <w:rFonts w:ascii="Arial" w:eastAsia="Arial" w:hAnsi="Arial" w:cs="Arial"/>
+                <w:sz w:val="20"/>
+                <w:szCs w:val="20"/>
+              </w:rPr>
+              <w:t>.</w:t>
             </w:r>
           </w:p>
         </w:tc>
@@ -4358,19 +4837,21 @@
             <w:pPr>
               <w:rPr>
                 <w:rFonts w:ascii="Consolas" w:eastAsia="Consolas" w:hAnsi="Consolas" w:cs="Consolas"/>
-                <w:sz w:val="20"/>
-                <w:szCs w:val="20"/>
-              </w:rPr>
-            </w:pPr>
-            <w:r>
-              <w:rPr>
-                <w:rFonts w:ascii="Consolas" w:eastAsia="Consolas" w:hAnsi="Consolas" w:cs="Consolas"/>
                 <w:color w:val="073763"/>
                 <w:sz w:val="20"/>
                 <w:szCs w:val="20"/>
                 <w:shd w:val="clear" w:color="auto" w:fill="CFE2F3"/>
               </w:rPr>
-              <w:t>personal</w:t>
+            </w:pPr>
+            <w:r>
+              <w:rPr>
+                <w:rFonts w:ascii="Consolas" w:eastAsia="Consolas" w:hAnsi="Consolas" w:cs="Consolas"/>
+                <w:color w:val="073763"/>
+                <w:sz w:val="20"/>
+                <w:szCs w:val="20"/>
+                <w:shd w:val="clear" w:color="auto" w:fill="CFE2F3"/>
+              </w:rPr>
+              <w:t>work</w:t>
             </w:r>
           </w:p>
         </w:tc>
@@ -4399,18 +4880,16 @@
                 <w:sz w:val="20"/>
                 <w:szCs w:val="20"/>
               </w:rPr>
-              <w:t>A personal email address</w:t>
-            </w:r>
-            <w:ins w:id="27" w:author="Rich Piazza" w:date="2023-10-20T18:39:00Z">
-              <w:r>
-                <w:rPr>
-                  <w:rFonts w:ascii="Arial" w:eastAsia="Arial" w:hAnsi="Arial" w:cs="Arial"/>
-                  <w:sz w:val="20"/>
-                  <w:szCs w:val="20"/>
-                </w:rPr>
-                <w:t>/user-id</w:t>
-              </w:r>
-            </w:ins>
+              <w:t>A work email address</w:t>
+            </w:r>
+            <w:r>
+              <w:rPr>
+                <w:rFonts w:ascii="Arial" w:eastAsia="Arial" w:hAnsi="Arial" w:cs="Arial"/>
+                <w:sz w:val="20"/>
+                <w:szCs w:val="20"/>
+              </w:rPr>
+              <w:t>/user-id</w:t>
+            </w:r>
             <w:r>
               <w:rPr>
                 <w:rFonts w:ascii="Arial" w:eastAsia="Arial" w:hAnsi="Arial" w:cs="Arial"/>
@@ -4418,170 +4897,6 @@
                 <w:szCs w:val="20"/>
               </w:rPr>
               <w:t>.</w:t>
-            </w:r>
-          </w:p>
-        </w:tc>
-      </w:tr>
-      <w:tr>
-        <w:tc>
-          <w:tcPr>
-            <w:tcW w:w="3375" w:type="dxa"/>
-            <w:shd w:val="clear" w:color="auto" w:fill="auto"/>
-            <w:tcMar>
-              <w:top w:w="100" w:type="dxa"/>
-              <w:left w:w="100" w:type="dxa"/>
-              <w:bottom w:w="100" w:type="dxa"/>
-              <w:right w:w="100" w:type="dxa"/>
-            </w:tcMar>
-          </w:tcPr>
-          <w:p>
-            <w:pPr>
-              <w:rPr>
-                <w:rFonts w:ascii="Consolas" w:eastAsia="Consolas" w:hAnsi="Consolas" w:cs="Consolas"/>
-                <w:color w:val="073763"/>
-                <w:sz w:val="20"/>
-                <w:szCs w:val="20"/>
-                <w:shd w:val="clear" w:color="auto" w:fill="CFE2F3"/>
-              </w:rPr>
-            </w:pPr>
-            <w:r>
-              <w:rPr>
-                <w:rFonts w:ascii="Consolas" w:eastAsia="Consolas" w:hAnsi="Consolas" w:cs="Consolas"/>
-                <w:color w:val="073763"/>
-                <w:sz w:val="20"/>
-                <w:szCs w:val="20"/>
-                <w:shd w:val="clear" w:color="auto" w:fill="CFE2F3"/>
-              </w:rPr>
-              <w:t>unclassified</w:t>
-            </w:r>
-          </w:p>
-        </w:tc>
-        <w:tc>
-          <w:tcPr>
-            <w:tcW w:w="5985" w:type="dxa"/>
-            <w:shd w:val="clear" w:color="auto" w:fill="auto"/>
-            <w:tcMar>
-              <w:top w:w="100" w:type="dxa"/>
-              <w:left w:w="100" w:type="dxa"/>
-              <w:bottom w:w="100" w:type="dxa"/>
-              <w:right w:w="100" w:type="dxa"/>
-            </w:tcMar>
-          </w:tcPr>
-          <w:p>
-            <w:pPr>
-              <w:rPr>
-                <w:rFonts w:ascii="Arial" w:eastAsia="Arial" w:hAnsi="Arial" w:cs="Arial"/>
-                <w:sz w:val="20"/>
-                <w:szCs w:val="20"/>
-              </w:rPr>
-            </w:pPr>
-            <w:r>
-              <w:rPr>
-                <w:rFonts w:ascii="Arial" w:eastAsia="Arial" w:hAnsi="Arial" w:cs="Arial"/>
-                <w:sz w:val="20"/>
-                <w:szCs w:val="20"/>
-              </w:rPr>
-              <w:t xml:space="preserve">A work email address </w:t>
-            </w:r>
-            <w:ins w:id="28" w:author="Rich Piazza" w:date="2023-10-20T18:39:00Z">
-              <w:r>
-                <w:rPr>
-                  <w:rFonts w:ascii="Arial" w:eastAsia="Arial" w:hAnsi="Arial" w:cs="Arial"/>
-                  <w:sz w:val="20"/>
-                  <w:szCs w:val="20"/>
-                </w:rPr>
-                <w:t xml:space="preserve">/user-id </w:t>
-              </w:r>
-            </w:ins>
-            <w:r>
-              <w:rPr>
-                <w:rFonts w:ascii="Arial" w:eastAsia="Arial" w:hAnsi="Arial" w:cs="Arial"/>
-                <w:sz w:val="20"/>
-                <w:szCs w:val="20"/>
-              </w:rPr>
-              <w:t>that can be used to reach the individual on an unclassified network.</w:t>
-            </w:r>
-          </w:p>
-        </w:tc>
-      </w:tr>
-      <w:tr>
-        <w:tc>
-          <w:tcPr>
-            <w:tcW w:w="3375" w:type="dxa"/>
-            <w:shd w:val="clear" w:color="auto" w:fill="auto"/>
-            <w:tcMar>
-              <w:top w:w="100" w:type="dxa"/>
-              <w:left w:w="100" w:type="dxa"/>
-              <w:bottom w:w="100" w:type="dxa"/>
-              <w:right w:w="100" w:type="dxa"/>
-            </w:tcMar>
-          </w:tcPr>
-          <w:p>
-            <w:pPr>
-              <w:rPr>
-                <w:rFonts w:ascii="Consolas" w:eastAsia="Consolas" w:hAnsi="Consolas" w:cs="Consolas"/>
-                <w:color w:val="073763"/>
-                <w:sz w:val="20"/>
-                <w:szCs w:val="20"/>
-                <w:shd w:val="clear" w:color="auto" w:fill="CFE2F3"/>
-              </w:rPr>
-            </w:pPr>
-            <w:r>
-              <w:rPr>
-                <w:rFonts w:ascii="Consolas" w:eastAsia="Consolas" w:hAnsi="Consolas" w:cs="Consolas"/>
-                <w:color w:val="073763"/>
-                <w:sz w:val="20"/>
-                <w:szCs w:val="20"/>
-                <w:shd w:val="clear" w:color="auto" w:fill="CFE2F3"/>
-              </w:rPr>
-              <w:t>work</w:t>
-            </w:r>
-          </w:p>
-        </w:tc>
-        <w:tc>
-          <w:tcPr>
-            <w:tcW w:w="5985" w:type="dxa"/>
-            <w:shd w:val="clear" w:color="auto" w:fill="auto"/>
-            <w:tcMar>
-              <w:top w:w="100" w:type="dxa"/>
-              <w:left w:w="100" w:type="dxa"/>
-              <w:bottom w:w="100" w:type="dxa"/>
-              <w:right w:w="100" w:type="dxa"/>
-            </w:tcMar>
-          </w:tcPr>
-          <w:p>
-            <w:pPr>
-              <w:rPr>
-                <w:rFonts w:ascii="Arial" w:eastAsia="Arial" w:hAnsi="Arial" w:cs="Arial"/>
-                <w:sz w:val="20"/>
-                <w:szCs w:val="20"/>
-              </w:rPr>
-            </w:pPr>
-            <w:r>
-              <w:rPr>
-                <w:rFonts w:ascii="Arial" w:eastAsia="Arial" w:hAnsi="Arial" w:cs="Arial"/>
-                <w:sz w:val="20"/>
-                <w:szCs w:val="20"/>
-              </w:rPr>
-              <w:t>A work email address</w:t>
-            </w:r>
-            <w:ins w:id="29" w:author="Rich Piazza" w:date="2023-10-20T18:39:00Z">
-              <w:r>
-                <w:rPr>
-                  <w:rFonts w:ascii="Arial" w:eastAsia="Arial" w:hAnsi="Arial" w:cs="Arial"/>
-                  <w:sz w:val="20"/>
-                  <w:szCs w:val="20"/>
-                </w:rPr>
-                <w:t>/user-id</w:t>
-              </w:r>
-            </w:ins>
-            <w:r>
-              <w:rPr>
-                <w:rFonts w:ascii="Arial" w:eastAsia="Arial" w:hAnsi="Arial" w:cs="Arial"/>
-                <w:sz w:val="20"/>
-                <w:szCs w:val="20"/>
-              </w:rPr>
-              <w:t xml:space="preserve"> that can be used to reach the individual when no distinction is required between classified or unclassified systems.</w:t>
             </w:r>
           </w:p>
         </w:tc>
@@ -4591,15 +4906,15 @@
       <w:pPr>
         <w:pStyle w:val="Heading2"/>
       </w:pPr>
-      <w:bookmarkStart w:id="30" w:name="_ol5h1xqpc865" w:colFirst="0" w:colLast="0"/>
-      <w:bookmarkEnd w:id="30"/>
+      <w:bookmarkStart w:id="23" w:name="_ol5h1xqpc865" w:colFirst="0" w:colLast="0"/>
+      <w:bookmarkEnd w:id="23"/>
     </w:p>
     <w:p>
       <w:pPr>
         <w:pStyle w:val="Heading1"/>
       </w:pPr>
-      <w:bookmarkStart w:id="31" w:name="_a24kkqk7dueo" w:colFirst="0" w:colLast="0"/>
-      <w:bookmarkEnd w:id="31"/>
+      <w:bookmarkStart w:id="24" w:name="_a24kkqk7dueo" w:colFirst="0" w:colLast="0"/>
+      <w:bookmarkEnd w:id="24"/>
       <w:r>
         <w:t>Appendix A. Acknowledgements</w:t>
       </w:r>
@@ -4725,8 +5040,8 @@
       <w:pPr>
         <w:pStyle w:val="Heading1"/>
       </w:pPr>
-      <w:bookmarkStart w:id="32" w:name="_iphtnr53lsts" w:colFirst="0" w:colLast="0"/>
-      <w:bookmarkEnd w:id="32"/>
+      <w:bookmarkStart w:id="25" w:name="_iphtnr53lsts" w:colFirst="0" w:colLast="0"/>
+      <w:bookmarkEnd w:id="25"/>
       <w:r>
         <w:br w:type="page"/>
       </w:r>
@@ -4735,8 +5050,8 @@
       <w:pPr>
         <w:pStyle w:val="Heading1"/>
       </w:pPr>
-      <w:bookmarkStart w:id="33" w:name="_krzdyq6cdlvk" w:colFirst="0" w:colLast="0"/>
-      <w:bookmarkEnd w:id="33"/>
+      <w:bookmarkStart w:id="26" w:name="_krzdyq6cdlvk" w:colFirst="0" w:colLast="0"/>
+      <w:bookmarkEnd w:id="26"/>
       <w:r>
         <w:lastRenderedPageBreak/>
         <w:t>Appendix B. Revision History</w:t>
@@ -5495,8 +5810,8 @@
     <w:p/>
     <w:p/>
     <w:sectPr>
-      <w:footerReference w:type="even" r:id="rId11"/>
-      <w:footerReference w:type="default" r:id="rId12"/>
+      <w:footerReference w:type="even" r:id="rId7"/>
+      <w:footerReference w:type="default" r:id="rId8"/>
       <w:pgSz w:w="12240" w:h="15840"/>
       <w:pgMar w:top="1440" w:right="1440" w:bottom="1440" w:left="1440" w:header="720" w:footer="720" w:gutter="0"/>
       <w:pgNumType w:start="1"/>
@@ -5504,68 +5819,6 @@
     </w:sectPr>
   </w:body>
 </w:document>
-</file>
-
-<file path=word/comments.xml><?xml version="1.0" encoding="utf-8"?>
-<w:comments xmlns:wpc="http://schemas.microsoft.com/office/word/2010/wordprocessingCanvas" xmlns:cx="http://schemas.microsoft.com/office/drawing/2014/chartex" xmlns:cx1="http://schemas.microsoft.com/office/drawing/2015/9/8/chartex" xmlns:cx2="http://schemas.microsoft.com/office/drawing/2015/10/21/chartex" xmlns:cx3="http://schemas.microsoft.com/office/drawing/2016/5/9/chartex" xmlns:cx4="http://schemas.microsoft.com/office/drawing/2016/5/10/chartex" xmlns:cx5="http://schemas.microsoft.com/office/drawing/2016/5/11/chartex" xmlns:cx6="http://schemas.microsoft.com/office/drawing/2016/5/12/chartex" xmlns:cx7="http://schemas.microsoft.com/office/drawing/2016/5/13/chartex" xmlns:cx8="http://schemas.microsoft.com/office/drawing/2016/5/14/chartex" xmlns:mc="http://schemas.openxmlformats.org/markup-compatibility/2006" xmlns:aink="http://schemas.microsoft.com/office/drawing/2016/ink" xmlns:am3d="http://schemas.microsoft.com/office/drawing/2017/model3d" xmlns:o="urn:schemas-microsoft-com:office:office" xmlns:oel="http://schemas.microsoft.com/office/2019/extlst" xmlns:r="http://schemas.openxmlformats.org/officeDocument/2006/relationships" xmlns:m="http://schemas.openxmlformats.org/officeDocument/2006/math" xmlns:v="urn:schemas-microsoft-com:vml" xmlns:wp14="http://schemas.microsoft.com/office/word/2010/wordprocessingDrawing" xmlns:wp="http://schemas.openxmlformats.org/drawingml/2006/wordprocessingDrawing" xmlns:w10="urn:schemas-microsoft-com:office:word" xmlns:w="http://schemas.openxmlformats.org/wordprocessingml/2006/main" xmlns:w14="http://schemas.microsoft.com/office/word/2010/wordml" xmlns:w15="http://schemas.microsoft.com/office/word/2012/wordml" xmlns:w16cex="http://schemas.microsoft.com/office/word/2018/wordml/cex" xmlns:w16cid="http://schemas.microsoft.com/office/word/2016/wordml/cid" xmlns:w16="http://schemas.microsoft.com/office/word/2018/wordml" xmlns:w16sdtdh="http://schemas.microsoft.com/office/word/2020/wordml/sdtdatahash" xmlns:w16se="http://schemas.microsoft.com/office/word/2015/wordml/symex" xmlns:wpg="http://schemas.microsoft.com/office/word/2010/wordprocessingGroup" xmlns:wpi="http://schemas.microsoft.com/office/word/2010/wordprocessingInk" xmlns:wne="http://schemas.microsoft.com/office/word/2006/wordml" xmlns:wps="http://schemas.microsoft.com/office/word/2010/wordprocessingShape" mc:Ignorable="w14 w15 w16se w16cid w16 w16cex w16sdtdh wp14">
-  <w:comment w:id="21" w:author="Rich Piazza" w:date="2023-10-20T18:42:00Z" w:initials="RP">
-    <w:p>
-      <w:r>
-        <w:rPr>
-          <w:rStyle w:val="CommentReference"/>
-        </w:rPr>
-        <w:annotationRef/>
-      </w:r>
-      <w:r>
-        <w:rPr>
-          <w:color w:val="000000"/>
-          <w:sz w:val="20"/>
-          <w:szCs w:val="20"/>
-        </w:rPr>
-        <w:t>I think this should be home, work, mobile, personal-fax, work-fax</w:t>
-      </w:r>
-    </w:p>
-  </w:comment>
-  <w:comment w:id="22" w:author="Rich Piazza" w:date="2023-10-20T18:41:00Z" w:initials="RP">
-    <w:p>
-      <w:r>
-        <w:rPr>
-          <w:rStyle w:val="CommentReference"/>
-        </w:rPr>
-        <w:annotationRef/>
-      </w:r>
-      <w:r>
-        <w:rPr>
-          <w:color w:val="000000"/>
-          <w:sz w:val="20"/>
-          <w:szCs w:val="20"/>
-        </w:rPr>
-        <w:t>I thin classified/unclassified should be an additional property</w:t>
-      </w:r>
-    </w:p>
-  </w:comment>
-</w:comments>
-</file>
-
-<file path=word/commentsExtended.xml><?xml version="1.0" encoding="utf-8"?>
-<w15:commentsEx xmlns:wpc="http://schemas.microsoft.com/office/word/2010/wordprocessingCanvas" xmlns:cx="http://schemas.microsoft.com/office/drawing/2014/chartex" xmlns:cx1="http://schemas.microsoft.com/office/drawing/2015/9/8/chartex" xmlns:cx2="http://schemas.microsoft.com/office/drawing/2015/10/21/chartex" xmlns:cx3="http://schemas.microsoft.com/office/drawing/2016/5/9/chartex" xmlns:cx4="http://schemas.microsoft.com/office/drawing/2016/5/10/chartex" xmlns:cx5="http://schemas.microsoft.com/office/drawing/2016/5/11/chartex" xmlns:cx6="http://schemas.microsoft.com/office/drawing/2016/5/12/chartex" xmlns:cx7="http://schemas.microsoft.com/office/drawing/2016/5/13/chartex" xmlns:cx8="http://schemas.microsoft.com/office/drawing/2016/5/14/chartex" xmlns:mc="http://schemas.openxmlformats.org/markup-compatibility/2006" xmlns:aink="http://schemas.microsoft.com/office/drawing/2016/ink" xmlns:am3d="http://schemas.microsoft.com/office/drawing/2017/model3d" xmlns:o="urn:schemas-microsoft-com:office:office" xmlns:oel="http://schemas.microsoft.com/office/2019/extlst" xmlns:r="http://schemas.openxmlformats.org/officeDocument/2006/relationships" xmlns:m="http://schemas.openxmlformats.org/officeDocument/2006/math" xmlns:v="urn:schemas-microsoft-com:vml" xmlns:wp14="http://schemas.microsoft.com/office/word/2010/wordprocessingDrawing" xmlns:wp="http://schemas.openxmlformats.org/drawingml/2006/wordprocessingDrawing" xmlns:w10="urn:schemas-microsoft-com:office:word" xmlns:w="http://schemas.openxmlformats.org/wordprocessingml/2006/main" xmlns:w14="http://schemas.microsoft.com/office/word/2010/wordml" xmlns:w15="http://schemas.microsoft.com/office/word/2012/wordml" xmlns:w16cex="http://schemas.microsoft.com/office/word/2018/wordml/cex" xmlns:w16cid="http://schemas.microsoft.com/office/word/2016/wordml/cid" xmlns:w16="http://schemas.microsoft.com/office/word/2018/wordml" xmlns:w16sdtdh="http://schemas.microsoft.com/office/word/2020/wordml/sdtdatahash" xmlns:w16se="http://schemas.microsoft.com/office/word/2015/wordml/symex" xmlns:wpg="http://schemas.microsoft.com/office/word/2010/wordprocessingGroup" xmlns:wpi="http://schemas.microsoft.com/office/word/2010/wordprocessingInk" xmlns:wne="http://schemas.microsoft.com/office/word/2006/wordml" xmlns:wps="http://schemas.microsoft.com/office/word/2010/wordprocessingShape" mc:Ignorable="w14 w15 w16se w16cid w16 w16cex w16sdtdh wp14">
-  <w15:commentEx w15:paraId="6FDC615D" w15:done="0"/>
-  <w15:commentEx w15:paraId="2C775625" w15:done="0"/>
-</w15:commentsEx>
-</file>
-
-<file path=word/commentsExtensible.xml><?xml version="1.0" encoding="utf-8"?>
-<w16cex:commentsExtensible xmlns:wpc="http://schemas.microsoft.com/office/word/2010/wordprocessingCanvas" xmlns:cx="http://schemas.microsoft.com/office/drawing/2014/chartex" xmlns:cx1="http://schemas.microsoft.com/office/drawing/2015/9/8/chartex" xmlns:cx2="http://schemas.microsoft.com/office/drawing/2015/10/21/chartex" xmlns:cx3="http://schemas.microsoft.com/office/drawing/2016/5/9/chartex" xmlns:cx4="http://schemas.microsoft.com/office/drawing/2016/5/10/chartex" xmlns:cx5="http://schemas.microsoft.com/office/drawing/2016/5/11/chartex" xmlns:cx6="http://schemas.microsoft.com/office/drawing/2016/5/12/chartex" xmlns:cx7="http://schemas.microsoft.com/office/drawing/2016/5/13/chartex" xmlns:cx8="http://schemas.microsoft.com/office/drawing/2016/5/14/chartex" xmlns:mc="http://schemas.openxmlformats.org/markup-compatibility/2006" xmlns:aink="http://schemas.microsoft.com/office/drawing/2016/ink" xmlns:am3d="http://schemas.microsoft.com/office/drawing/2017/model3d" xmlns:o="urn:schemas-microsoft-com:office:office" xmlns:oel="http://schemas.microsoft.com/office/2019/extlst" xmlns:r="http://schemas.openxmlformats.org/officeDocument/2006/relationships" xmlns:m="http://schemas.openxmlformats.org/officeDocument/2006/math" xmlns:v="urn:schemas-microsoft-com:vml" xmlns:wp14="http://schemas.microsoft.com/office/word/2010/wordprocessingDrawing" xmlns:wp="http://schemas.openxmlformats.org/drawingml/2006/wordprocessingDrawing" xmlns:w10="urn:schemas-microsoft-com:office:word" xmlns:w="http://schemas.openxmlformats.org/wordprocessingml/2006/main" xmlns:w14="http://schemas.microsoft.com/office/word/2010/wordml" xmlns:w15="http://schemas.microsoft.com/office/word/2012/wordml" xmlns:w16cex="http://schemas.microsoft.com/office/word/2018/wordml/cex" xmlns:w16cid="http://schemas.microsoft.com/office/word/2016/wordml/cid" xmlns:w16="http://schemas.microsoft.com/office/word/2018/wordml" xmlns:w16sdtdh="http://schemas.microsoft.com/office/word/2020/wordml/sdtdatahash" xmlns:w16se="http://schemas.microsoft.com/office/word/2015/wordml/symex" xmlns:wpg="http://schemas.microsoft.com/office/word/2010/wordprocessingGroup" xmlns:wpi="http://schemas.microsoft.com/office/word/2010/wordprocessingInk" xmlns:wne="http://schemas.microsoft.com/office/word/2006/wordml" xmlns:wps="http://schemas.microsoft.com/office/word/2010/wordprocessingShape" mc:Ignorable="w14 w15 w16se w16cid w16 w16cex w16sdtdh wp14">
-  <w16cex:commentExtensible w16cex:durableId="28DD4897" w16cex:dateUtc="2023-10-20T22:42:00Z"/>
-  <w16cex:commentExtensible w16cex:durableId="28DD483F" w16cex:dateUtc="2023-10-20T22:41:00Z"/>
-</w16cex:commentsExtensible>
-</file>
-
-<file path=word/commentsIds.xml><?xml version="1.0" encoding="utf-8"?>
-<w16cid:commentsIds xmlns:wpc="http://schemas.microsoft.com/office/word/2010/wordprocessingCanvas" xmlns:cx="http://schemas.microsoft.com/office/drawing/2014/chartex" xmlns:cx1="http://schemas.microsoft.com/office/drawing/2015/9/8/chartex" xmlns:cx2="http://schemas.microsoft.com/office/drawing/2015/10/21/chartex" xmlns:cx3="http://schemas.microsoft.com/office/drawing/2016/5/9/chartex" xmlns:cx4="http://schemas.microsoft.com/office/drawing/2016/5/10/chartex" xmlns:cx5="http://schemas.microsoft.com/office/drawing/2016/5/11/chartex" xmlns:cx6="http://schemas.microsoft.com/office/drawing/2016/5/12/chartex" xmlns:cx7="http://schemas.microsoft.com/office/drawing/2016/5/13/chartex" xmlns:cx8="http://schemas.microsoft.com/office/drawing/2016/5/14/chartex" xmlns:mc="http://schemas.openxmlformats.org/markup-compatibility/2006" xmlns:aink="http://schemas.microsoft.com/office/drawing/2016/ink" xmlns:am3d="http://schemas.microsoft.com/office/drawing/2017/model3d" xmlns:o="urn:schemas-microsoft-com:office:office" xmlns:oel="http://schemas.microsoft.com/office/2019/extlst" xmlns:r="http://schemas.openxmlformats.org/officeDocument/2006/relationships" xmlns:m="http://schemas.openxmlformats.org/officeDocument/2006/math" xmlns:v="urn:schemas-microsoft-com:vml" xmlns:wp14="http://schemas.microsoft.com/office/word/2010/wordprocessingDrawing" xmlns:wp="http://schemas.openxmlformats.org/drawingml/2006/wordprocessingDrawing" xmlns:w10="urn:schemas-microsoft-com:office:word" xmlns:w="http://schemas.openxmlformats.org/wordprocessingml/2006/main" xmlns:w14="http://schemas.microsoft.com/office/word/2010/wordml" xmlns:w15="http://schemas.microsoft.com/office/word/2012/wordml" xmlns:w16cex="http://schemas.microsoft.com/office/word/2018/wordml/cex" xmlns:w16cid="http://schemas.microsoft.com/office/word/2016/wordml/cid" xmlns:w16="http://schemas.microsoft.com/office/word/2018/wordml" xmlns:w16sdtdh="http://schemas.microsoft.com/office/word/2020/wordml/sdtdatahash" xmlns:w16se="http://schemas.microsoft.com/office/word/2015/wordml/symex" xmlns:wpg="http://schemas.microsoft.com/office/word/2010/wordprocessingGroup" xmlns:wpi="http://schemas.microsoft.com/office/word/2010/wordprocessingInk" xmlns:wne="http://schemas.microsoft.com/office/word/2006/wordml" xmlns:wps="http://schemas.microsoft.com/office/word/2010/wordprocessingShape" mc:Ignorable="w14 w15 w16se w16cid w16 w16cex w16sdtdh wp14">
-  <w16cid:commentId w16cid:paraId="6FDC615D" w16cid:durableId="28DD4897"/>
-  <w16cid:commentId w16cid:paraId="2C775625" w16cid:durableId="28DD483F"/>
-</w16cid:commentsIds>
 </file>
 
 <file path=word/endnotes.xml><?xml version="1.0" encoding="utf-8"?>
@@ -6019,14 +6272,6 @@
     <w:abstractNumId w:val="1"/>
   </w:num>
 </w:numbering>
-</file>
-
-<file path=word/people.xml><?xml version="1.0" encoding="utf-8"?>
-<w15:people xmlns:wpc="http://schemas.microsoft.com/office/word/2010/wordprocessingCanvas" xmlns:cx="http://schemas.microsoft.com/office/drawing/2014/chartex" xmlns:cx1="http://schemas.microsoft.com/office/drawing/2015/9/8/chartex" xmlns:cx2="http://schemas.microsoft.com/office/drawing/2015/10/21/chartex" xmlns:cx3="http://schemas.microsoft.com/office/drawing/2016/5/9/chartex" xmlns:cx4="http://schemas.microsoft.com/office/drawing/2016/5/10/chartex" xmlns:cx5="http://schemas.microsoft.com/office/drawing/2016/5/11/chartex" xmlns:cx6="http://schemas.microsoft.com/office/drawing/2016/5/12/chartex" xmlns:cx7="http://schemas.microsoft.com/office/drawing/2016/5/13/chartex" xmlns:cx8="http://schemas.microsoft.com/office/drawing/2016/5/14/chartex" xmlns:mc="http://schemas.openxmlformats.org/markup-compatibility/2006" xmlns:aink="http://schemas.microsoft.com/office/drawing/2016/ink" xmlns:am3d="http://schemas.microsoft.com/office/drawing/2017/model3d" xmlns:o="urn:schemas-microsoft-com:office:office" xmlns:oel="http://schemas.microsoft.com/office/2019/extlst" xmlns:r="http://schemas.openxmlformats.org/officeDocument/2006/relationships" xmlns:m="http://schemas.openxmlformats.org/officeDocument/2006/math" xmlns:v="urn:schemas-microsoft-com:vml" xmlns:wp14="http://schemas.microsoft.com/office/word/2010/wordprocessingDrawing" xmlns:wp="http://schemas.openxmlformats.org/drawingml/2006/wordprocessingDrawing" xmlns:w10="urn:schemas-microsoft-com:office:word" xmlns:w="http://schemas.openxmlformats.org/wordprocessingml/2006/main" xmlns:w14="http://schemas.microsoft.com/office/word/2010/wordml" xmlns:w15="http://schemas.microsoft.com/office/word/2012/wordml" xmlns:w16cex="http://schemas.microsoft.com/office/word/2018/wordml/cex" xmlns:w16cid="http://schemas.microsoft.com/office/word/2016/wordml/cid" xmlns:w16="http://schemas.microsoft.com/office/word/2018/wordml" xmlns:w16sdtdh="http://schemas.microsoft.com/office/word/2020/wordml/sdtdatahash" xmlns:w16se="http://schemas.microsoft.com/office/word/2015/wordml/symex" xmlns:wpg="http://schemas.microsoft.com/office/word/2010/wordprocessingGroup" xmlns:wpi="http://schemas.microsoft.com/office/word/2010/wordprocessingInk" xmlns:wne="http://schemas.microsoft.com/office/word/2006/wordml" xmlns:wps="http://schemas.microsoft.com/office/word/2010/wordprocessingShape" mc:Ignorable="w14 w15 w16se w16cid w16 w16cex w16sdtdh wp14">
-  <w15:person w15:author="Rich Piazza">
-    <w15:presenceInfo w15:providerId="AD" w15:userId="S::RPIAZZA@MITRE.ORG::76aaa1f9-12a1-472e-bae3-fd745eca6365"/>
-  </w15:person>
-</w15:people>
 </file>
 
 <file path=word/styles.xml><?xml version="1.0" encoding="utf-8"?>

</xml_diff>